<commit_message>
modify document to v1.3.0
</commit_message>
<xml_diff>
--- a/doc/设计文档.docx
+++ b/doc/设计文档.docx
@@ -2,7 +2,7 @@
 <file path=word/document.xml><?xml version="1.0" encoding="utf-8"?>
 <w:document xmlns:w="http://schemas.openxmlformats.org/wordprocessingml/2006/main" xmlns:m="http://schemas.openxmlformats.org/officeDocument/2006/math" xmlns:r="http://schemas.openxmlformats.org/officeDocument/2006/relationships" xmlns:o="urn:schemas-microsoft-com:office:office" xmlns:v="urn:schemas-microsoft-com:vml" xmlns:w10="urn:schemas-microsoft-com:office:word" xmlns:a="http://schemas.openxmlformats.org/drawingml/2006/main" xmlns:pic="http://schemas.openxmlformats.org/drawingml/2006/picture" xmlns:wp="http://schemas.openxmlformats.org/drawingml/2006/wordprocessingDrawing">
   <w:body>
-    <w:bookmarkStart w:id="39" w:name="军棋"/>
+    <w:bookmarkStart w:id="40" w:name="军棋"/>
     <w:p>
       <w:pPr>
         <w:pStyle w:val="Heading1"/>
@@ -549,7 +549,7 @@
     </w:p>
     <w:bookmarkEnd w:id="26"/>
     <w:bookmarkEnd w:id="27"/>
-    <w:bookmarkStart w:id="34" w:name="设计文档"/>
+    <w:bookmarkStart w:id="35" w:name="设计文档"/>
     <w:p>
       <w:pPr>
         <w:pStyle w:val="Heading2"/>
@@ -760,7 +760,7 @@
       </w:r>
     </w:p>
     <w:bookmarkEnd w:id="28"/>
-    <w:bookmarkStart w:id="30" w:name="通信协议"/>
+    <w:bookmarkStart w:id="31" w:name="通信协议"/>
     <w:p>
       <w:pPr>
         <w:pStyle w:val="Heading3"/>
@@ -1114,7 +1114,7 @@
               <w:rPr>
                 <w:rStyle w:val="VerbatimChar"/>
               </w:rPr>
-              <w:t xml:space="preserve">freeze</w:t>
+              <w:t xml:space="preserve">highlight &lt;x&gt; &lt;y&gt;</w:t>
             </w:r>
           </w:p>
         </w:tc>
@@ -1126,7 +1126,25 @@
               <w:jc w:val="left"/>
             </w:pPr>
             <w:r>
-              <w:t xml:space="preserve">冻结计时器，再次输入时恢复计时</w:t>
+              <w:t xml:space="preserve">高亮</w:t>
+            </w:r>
+            <w:r>
+              <w:rPr>
+                <w:rStyle w:val="VerbatimChar"/>
+              </w:rPr>
+              <w:t xml:space="preserve">(&lt;x&gt;, &lt;y&gt;)</w:t>
+            </w:r>
+            <w:r>
+              <w:t xml:space="preserve">坐标棋子</w:t>
+            </w:r>
+            <w:r>
+              <w:rPr>
+                <w:rStyle w:val="FootnoteReference"/>
+              </w:rPr>
+              <w:footnoteReference w:id="30"/>
+            </w:r>
+            <w:r>
+              <w:t xml:space="preserve">（用于显示对方步骤）</w:t>
             </w:r>
           </w:p>
         </w:tc>
@@ -1155,7 +1173,7 @@
               <w:rPr>
                 <w:rStyle w:val="VerbatimChar"/>
               </w:rPr>
-              <w:t xml:space="preserve">side &lt;s&gt;</w:t>
+              <w:t xml:space="preserve">freeze</w:t>
             </w:r>
           </w:p>
         </w:tc>
@@ -1167,13 +1185,7 @@
               <w:jc w:val="left"/>
             </w:pPr>
             <w:r>
-              <w:t xml:space="preserve">发信方已经决定持方为</w:t>
-            </w:r>
-            <w:r>
-              <w:rPr>
-                <w:rStyle w:val="VerbatimChar"/>
-              </w:rPr>
-              <w:t xml:space="preserve">&lt;s&gt;</w:t>
+              <w:t xml:space="preserve">冻结计时器，再次输入时恢复计时</w:t>
             </w:r>
           </w:p>
         </w:tc>
@@ -1202,7 +1214,7 @@
               <w:rPr>
                 <w:rStyle w:val="VerbatimChar"/>
               </w:rPr>
-              <w:t xml:space="preserve">finish</w:t>
+              <w:t xml:space="preserve">side &lt;s&gt;</w:t>
             </w:r>
           </w:p>
         </w:tc>
@@ -1214,7 +1226,13 @@
               <w:jc w:val="left"/>
             </w:pPr>
             <w:r>
-              <w:t xml:space="preserve">结束发信方回合</w:t>
+              <w:t xml:space="preserve">发信方已经决定持方为</w:t>
+            </w:r>
+            <w:r>
+              <w:rPr>
+                <w:rStyle w:val="VerbatimChar"/>
+              </w:rPr>
+              <w:t xml:space="preserve">&lt;s&gt;</w:t>
             </w:r>
           </w:p>
         </w:tc>
@@ -1243,7 +1261,7 @@
               <w:rPr>
                 <w:rStyle w:val="VerbatimChar"/>
               </w:rPr>
-              <w:t xml:space="preserve">win</w:t>
+              <w:t xml:space="preserve">finish</w:t>
             </w:r>
           </w:p>
         </w:tc>
@@ -1255,7 +1273,7 @@
               <w:jc w:val="left"/>
             </w:pPr>
             <w:r>
-              <w:t xml:space="preserve">判发信方赢</w:t>
+              <w:t xml:space="preserve">结束发信方回合</w:t>
             </w:r>
           </w:p>
         </w:tc>
@@ -1284,7 +1302,7 @@
               <w:rPr>
                 <w:rStyle w:val="VerbatimChar"/>
               </w:rPr>
-              <w:t xml:space="preserve">lose</w:t>
+              <w:t xml:space="preserve">win</w:t>
             </w:r>
           </w:p>
         </w:tc>
@@ -1296,7 +1314,7 @@
               <w:jc w:val="left"/>
             </w:pPr>
             <w:r>
-              <w:t xml:space="preserve">判发信方输</w:t>
+              <w:t xml:space="preserve">判发信方赢</w:t>
             </w:r>
           </w:p>
         </w:tc>
@@ -1313,6 +1331,47 @@
           </w:p>
         </w:tc>
       </w:tr>
+      <w:tr>
+        <w:tc>
+          <w:tcPr/>
+          <w:p>
+            <w:pPr>
+              <w:pStyle w:val="Compact"/>
+              <w:jc w:val="left"/>
+            </w:pPr>
+            <w:r>
+              <w:rPr>
+                <w:rStyle w:val="VerbatimChar"/>
+              </w:rPr>
+              <w:t xml:space="preserve">lose</w:t>
+            </w:r>
+          </w:p>
+        </w:tc>
+        <w:tc>
+          <w:tcPr/>
+          <w:p>
+            <w:pPr>
+              <w:pStyle w:val="Compact"/>
+              <w:jc w:val="left"/>
+            </w:pPr>
+            <w:r>
+              <w:t xml:space="preserve">判发信方输</w:t>
+            </w:r>
+          </w:p>
+        </w:tc>
+        <w:tc>
+          <w:tcPr/>
+          <w:p>
+            <w:pPr>
+              <w:pStyle w:val="Compact"/>
+              <w:jc w:val="left"/>
+            </w:pPr>
+            <w:r>
+              <w:t xml:space="preserve">是</w:t>
+            </w:r>
+          </w:p>
+        </w:tc>
+      </w:tr>
     </w:tbl>
     <w:p>
       <w:pPr>
@@ -1331,8 +1390,8 @@
         <w:t xml:space="preserve">执行指令，实现棋盘的同步</w:t>
       </w:r>
     </w:p>
-    <w:bookmarkEnd w:id="30"/>
-    <w:bookmarkStart w:id="31" w:name="信号与槽机制设计"/>
+    <w:bookmarkEnd w:id="31"/>
+    <w:bookmarkStart w:id="32" w:name="信号与槽机制设计"/>
     <w:p>
       <w:pPr>
         <w:pStyle w:val="Heading3"/>
@@ -1715,8 +1774,8 @@
         <w:t xml:space="preserve">接收，从而在主界面上调整超时次数显示</w:t>
       </w:r>
     </w:p>
-    <w:bookmarkEnd w:id="31"/>
-    <w:bookmarkStart w:id="32" w:name="gui-界面设计"/>
+    <w:bookmarkEnd w:id="32"/>
+    <w:bookmarkStart w:id="33" w:name="gui-界面设计"/>
     <w:p>
       <w:pPr>
         <w:pStyle w:val="Heading3"/>
@@ -1733,8 +1792,7 @@
         <w:rPr>
           <w:rStyle w:val="VerbatimChar"/>
         </w:rPr>
-        <w:t xml:space="preserve">MainWindow
-</w:t>
+        <w:t xml:space="preserve">MainWindow</w:t>
       </w:r>
       <w:r>
         <w:br/>
@@ -1743,8 +1801,7 @@
         <w:rPr>
           <w:rStyle w:val="VerbatimChar"/>
         </w:rPr>
-        <w:t xml:space="preserve">|
-</w:t>
+        <w:t xml:space="preserve">|</w:t>
       </w:r>
       <w:r>
         <w:br/>
@@ -1753,8 +1810,7 @@
         <w:rPr>
           <w:rStyle w:val="VerbatimChar"/>
         </w:rPr>
-        <w:t xml:space="preserve">+---Board
-</w:t>
+        <w:t xml:space="preserve">+---Board</w:t>
       </w:r>
       <w:r>
         <w:br/>
@@ -1763,8 +1819,7 @@
         <w:rPr>
           <w:rStyle w:val="VerbatimChar"/>
         </w:rPr>
-        <w:t xml:space="preserve">|   \----ChessLabel
-</w:t>
+        <w:t xml:space="preserve">|   \----ChessLabel</w:t>
       </w:r>
       <w:r>
         <w:br/>
@@ -1773,8 +1828,7 @@
         <w:rPr>
           <w:rStyle w:val="VerbatimChar"/>
         </w:rPr>
-        <w:t xml:space="preserve">|
-</w:t>
+        <w:t xml:space="preserve">|</w:t>
       </w:r>
       <w:r>
         <w:br/>
@@ -1783,8 +1837,7 @@
         <w:rPr>
           <w:rStyle w:val="VerbatimChar"/>
         </w:rPr>
-        <w:t xml:space="preserve">+---connectionLabel
-</w:t>
+        <w:t xml:space="preserve">+---connectionLabel</w:t>
       </w:r>
       <w:r>
         <w:br/>
@@ -1793,8 +1846,7 @@
         <w:rPr>
           <w:rStyle w:val="VerbatimChar"/>
         </w:rPr>
-        <w:t xml:space="preserve">+---sideLabel
-</w:t>
+        <w:t xml:space="preserve">+---sideLabel</w:t>
       </w:r>
       <w:r>
         <w:br/>
@@ -1803,8 +1855,7 @@
         <w:rPr>
           <w:rStyle w:val="VerbatimChar"/>
         </w:rPr>
-        <w:t xml:space="preserve">+---turnLabel
-</w:t>
+        <w:t xml:space="preserve">+---turnLabel</w:t>
       </w:r>
       <w:r>
         <w:br/>
@@ -1813,8 +1864,7 @@
         <w:rPr>
           <w:rStyle w:val="VerbatimChar"/>
         </w:rPr>
-        <w:t xml:space="preserve">+---timeLabel
-</w:t>
+        <w:t xml:space="preserve">+---timeLabel</w:t>
       </w:r>
       <w:r>
         <w:br/>
@@ -1823,8 +1873,7 @@
         <w:rPr>
           <w:rStyle w:val="VerbatimChar"/>
         </w:rPr>
-        <w:t xml:space="preserve">+---timeoutLabel
-</w:t>
+        <w:t xml:space="preserve">+---timeoutLabel</w:t>
       </w:r>
       <w:r>
         <w:br/>
@@ -1833,8 +1882,7 @@
         <w:rPr>
           <w:rStyle w:val="VerbatimChar"/>
         </w:rPr>
-        <w:t xml:space="preserve">+---tipsLabel
-</w:t>
+        <w:t xml:space="preserve">+---tipsLabel</w:t>
       </w:r>
       <w:r>
         <w:br/>
@@ -1843,8 +1891,7 @@
         <w:rPr>
           <w:rStyle w:val="VerbatimChar"/>
         </w:rPr>
-        <w:t xml:space="preserve">|
-</w:t>
+        <w:t xml:space="preserve">|</w:t>
       </w:r>
       <w:r>
         <w:br/>
@@ -1932,8 +1979,8 @@
         <w:t xml:space="preserve">此外，创建服务器与连接服务器也有各自的可视化界面（对话框形式）</w:t>
       </w:r>
     </w:p>
-    <w:bookmarkEnd w:id="32"/>
-    <w:bookmarkStart w:id="33" w:name="项目亮点"/>
+    <w:bookmarkEnd w:id="33"/>
+    <w:bookmarkStart w:id="34" w:name="项目亮点"/>
     <w:p>
       <w:pPr>
         <w:pStyle w:val="Heading3"/>
@@ -1961,16 +2008,7 @@
         </w:numPr>
       </w:pPr>
       <w:r>
-        <w:t xml:space="preserve">完善的代码注释：所有类成员函数均进行了</w:t>
-      </w:r>
-      <w:r>
-        <w:rPr>
-          <w:rStyle w:val="VerbatimChar"/>
-        </w:rPr>
-        <w:t xml:space="preserve">JSDoc</w:t>
-      </w:r>
-      <w:r>
-        <w:t xml:space="preserve">风格的注释，同时也有充足的行间注释，便于他人识别以及后期维护和更新</w:t>
+        <w:t xml:space="preserve">对方走棋同步高亮：便于了解对方行动，优化玩家体验</w:t>
       </w:r>
     </w:p>
     <w:p>
@@ -1981,6 +2019,26 @@
         </w:numPr>
       </w:pPr>
       <w:r>
+        <w:t xml:space="preserve">完善的代码注释：所有类成员函数均进行了</w:t>
+      </w:r>
+      <w:r>
+        <w:rPr>
+          <w:rStyle w:val="VerbatimChar"/>
+        </w:rPr>
+        <w:t xml:space="preserve">JSDoc</w:t>
+      </w:r>
+      <w:r>
+        <w:t xml:space="preserve">风格的注释，同时也有充足的行间注释，便于他人识别以及后期维护和更新</w:t>
+      </w:r>
+    </w:p>
+    <w:p>
+      <w:pPr>
+        <w:numPr>
+          <w:ilvl w:val="0"/>
+          <w:numId w:val="1010"/>
+        </w:numPr>
+      </w:pPr>
+      <w:r>
         <w:t xml:space="preserve">使用</w:t>
       </w:r>
       <w:r>
@@ -1993,9 +2051,9 @@
         <w:t xml:space="preserve">进行必要的日志记录，包括连接状态变更、用户点击事件、信息收发及关键事件记录等，便于程序调试</w:t>
       </w:r>
     </w:p>
-    <w:bookmarkEnd w:id="33"/>
     <w:bookmarkEnd w:id="34"/>
-    <w:bookmarkStart w:id="38" w:name="游戏截图"/>
+    <w:bookmarkEnd w:id="35"/>
+    <w:bookmarkStart w:id="39" w:name="游戏截图"/>
     <w:p>
       <w:pPr>
         <w:pStyle w:val="Heading2"/>
@@ -2027,66 +2085,6 @@
                 <pic:pic>
                   <pic:nvPicPr>
                     <pic:cNvPr descr="C:\Users\alex\Projects\ArmyChess\snapshot\connect.png" id="0" name="Picture"/>
-                    <pic:cNvPicPr>
-                      <a:picLocks noChangeArrowheads="1" noChangeAspect="1"/>
-                    </pic:cNvPicPr>
-                  </pic:nvPicPr>
-                  <pic:blipFill>
-                    <a:blip r:embed="rId35"/>
-                    <a:stretch>
-                      <a:fillRect/>
-                    </a:stretch>
-                  </pic:blipFill>
-                  <pic:spPr bwMode="auto">
-                    <a:xfrm>
-                      <a:off x="0" y="0"/>
-                      <a:ext cx="5334000" cy="2748157"/>
-                    </a:xfrm>
-                    <a:prstGeom prst="rect">
-                      <a:avLst/>
-                    </a:prstGeom>
-                    <a:noFill/>
-                    <a:ln w="9525">
-                      <a:noFill/>
-                      <a:headEnd/>
-                      <a:tailEnd/>
-                    </a:ln>
-                  </pic:spPr>
-                </pic:pic>
-              </a:graphicData>
-            </a:graphic>
-          </wp:inline>
-        </w:drawing>
-      </w:r>
-    </w:p>
-    <w:p>
-      <w:pPr>
-        <w:pStyle w:val="ImageCaption"/>
-      </w:pPr>
-    </w:p>
-    <w:p>
-      <w:pPr>
-        <w:pStyle w:val="BodyText"/>
-      </w:pPr>
-      <w:r>
-        <w:t xml:space="preserve">游戏进行：</w:t>
-      </w:r>
-    </w:p>
-    <w:p>
-      <w:pPr>
-        <w:pStyle w:val="CaptionedFigure"/>
-      </w:pPr>
-      <w:r>
-        <w:drawing>
-          <wp:inline>
-            <wp:extent cx="5334000" cy="2748157"/>
-            <wp:effectExtent b="0" l="0" r="0" t="0"/>
-            <wp:docPr descr="" title="" id="1" name="Picture"/>
-            <a:graphic>
-              <a:graphicData uri="http://schemas.openxmlformats.org/drawingml/2006/picture">
-                <pic:pic>
-                  <pic:nvPicPr>
-                    <pic:cNvPr descr="C:\Users\alex\Projects\ArmyChess\snapshot\play.png" id="0" name="Picture"/>
                     <pic:cNvPicPr>
                       <a:picLocks noChangeArrowheads="1" noChangeAspect="1"/>
                     </pic:cNvPicPr>
@@ -2129,7 +2127,7 @@
         <w:pStyle w:val="BodyText"/>
       </w:pPr>
       <w:r>
-        <w:t xml:space="preserve">游戏结束（胜负判断）：</w:t>
+        <w:t xml:space="preserve">游戏进行：</w:t>
       </w:r>
     </w:p>
     <w:p>
@@ -2146,7 +2144,7 @@
               <a:graphicData uri="http://schemas.openxmlformats.org/drawingml/2006/picture">
                 <pic:pic>
                   <pic:nvPicPr>
-                    <pic:cNvPr descr="C:\Users\alex\Projects\ArmyChess\snapshot\gameover.png" id="0" name="Picture"/>
+                    <pic:cNvPr descr="C:\Users\alex\Projects\ArmyChess\snapshot\play.png" id="0" name="Picture"/>
                     <pic:cNvPicPr>
                       <a:picLocks noChangeArrowheads="1" noChangeAspect="1"/>
                     </pic:cNvPicPr>
@@ -2188,9 +2186,69 @@
       <w:pPr>
         <w:pStyle w:val="BodyText"/>
       </w:pPr>
-    </w:p>
-    <w:bookmarkEnd w:id="38"/>
+      <w:r>
+        <w:t xml:space="preserve">游戏结束（胜负判断）：</w:t>
+      </w:r>
+    </w:p>
+    <w:p>
+      <w:pPr>
+        <w:pStyle w:val="CaptionedFigure"/>
+      </w:pPr>
+      <w:r>
+        <w:drawing>
+          <wp:inline>
+            <wp:extent cx="5334000" cy="2748157"/>
+            <wp:effectExtent b="0" l="0" r="0" t="0"/>
+            <wp:docPr descr="" title="" id="1" name="Picture"/>
+            <a:graphic>
+              <a:graphicData uri="http://schemas.openxmlformats.org/drawingml/2006/picture">
+                <pic:pic>
+                  <pic:nvPicPr>
+                    <pic:cNvPr descr="C:\Users\alex\Projects\ArmyChess\snapshot\gameover.png" id="0" name="Picture"/>
+                    <pic:cNvPicPr>
+                      <a:picLocks noChangeArrowheads="1" noChangeAspect="1"/>
+                    </pic:cNvPicPr>
+                  </pic:nvPicPr>
+                  <pic:blipFill>
+                    <a:blip r:embed="rId38"/>
+                    <a:stretch>
+                      <a:fillRect/>
+                    </a:stretch>
+                  </pic:blipFill>
+                  <pic:spPr bwMode="auto">
+                    <a:xfrm>
+                      <a:off x="0" y="0"/>
+                      <a:ext cx="5334000" cy="2748157"/>
+                    </a:xfrm>
+                    <a:prstGeom prst="rect">
+                      <a:avLst/>
+                    </a:prstGeom>
+                    <a:noFill/>
+                    <a:ln w="9525">
+                      <a:noFill/>
+                      <a:headEnd/>
+                      <a:tailEnd/>
+                    </a:ln>
+                  </pic:spPr>
+                </pic:pic>
+              </a:graphicData>
+            </a:graphic>
+          </wp:inline>
+        </w:drawing>
+      </w:r>
+    </w:p>
+    <w:p>
+      <w:pPr>
+        <w:pStyle w:val="ImageCaption"/>
+      </w:pPr>
+    </w:p>
+    <w:p>
+      <w:pPr>
+        <w:pStyle w:val="BodyText"/>
+      </w:pPr>
+    </w:p>
     <w:bookmarkEnd w:id="39"/>
+    <w:bookmarkEnd w:id="40"/>
     <w:sectPr/>
   </w:body>
 </w:document>
@@ -2232,6 +2290,25 @@
       </w:r>
       <w:r>
         <w:t xml:space="preserve">即在作弊框内输入指令时，程序会做响应</w:t>
+      </w:r>
+    </w:p>
+  </w:footnote>
+  <w:footnote w:id="30">
+    <w:p>
+      <w:pPr>
+        <w:pStyle w:val="FootnoteText"/>
+      </w:pPr>
+      <w:r>
+        <w:rPr>
+          <w:rStyle w:val="FootnoteReference"/>
+        </w:rPr>
+        <w:footnoteRef/>
+      </w:r>
+      <w:r>
+        <w:t xml:space="preserve"> </w:t>
+      </w:r>
+      <w:r>
+        <w:t xml:space="preserve">最多同时仅有一个棋子被高亮，后一个会覆盖前一个显示</w:t>
       </w:r>
     </w:p>
   </w:footnote>

</xml_diff>